<commit_message>
- Fix TODO + Plan
</commit_message>
<xml_diff>
--- a/Article Nouveau Concept de Carte de Géolocalisation.docx
+++ b/Article Nouveau Concept de Carte de Géolocalisation.docx
@@ -20,8 +20,6 @@
       <w:r>
         <w:t xml:space="preserve"> [TODO à la fin]</w:t>
       </w:r>
-      <w:bookmarkStart w:id="0" w:name="_GoBack"/>
-      <w:bookmarkEnd w:id="0"/>
     </w:p>
     <w:p>
       <w:pPr>
@@ -30,6 +28,9 @@
       <w:r>
         <w:t>Existant. [Prix achat, abonnement/Autonomie/Taille]</w:t>
       </w:r>
+      <w:r>
+        <w:t>[Maïté]</w:t>
+      </w:r>
     </w:p>
     <w:p>
       <w:pPr>
@@ -70,13 +71,33 @@
       <w:r>
         <w:t>consommation/Contrainte : jeune, pas 100% déployé, pas de bilatérale pour l’instant (uniquement émission)]</w:t>
       </w:r>
+      <w:r>
+        <w:t xml:space="preserve"> [</w:t>
+      </w:r>
+      <w:proofErr w:type="spellStart"/>
+      <w:r>
+        <w:t>Victo</w:t>
+      </w:r>
+      <w:proofErr w:type="spellEnd"/>
+      <w:r>
+        <w:t>]</w:t>
+      </w:r>
     </w:p>
     <w:p>
       <w:pPr>
         <w:jc w:val="both"/>
       </w:pPr>
       <w:r>
-        <w:t>Présentation de notre réflexion, concept TD1208, TD1204 [Vue 3D des cartes]</w:t>
+        <w:t>Présentation de notre réflexion</w:t>
+      </w:r>
+      <w:r>
+        <w:t xml:space="preserve"> et réalisation du</w:t>
+      </w:r>
+      <w:r>
+        <w:t xml:space="preserve"> concept TD1208, TD1204 [Vue 3D des cartes]</w:t>
+      </w:r>
+      <w:r>
+        <w:t xml:space="preserve"> [Maïté]</w:t>
       </w:r>
     </w:p>
     <w:p>
@@ -89,7 +110,16 @@
         <w:jc w:val="both"/>
       </w:pPr>
       <w:r>
-        <w:t>TD1204 : Bénéfice, Contrainte</w:t>
+        <w:t>TD1204 : Bénéfice</w:t>
+      </w:r>
+      <w:r>
+        <w:t> : compacte, propre</w:t>
+      </w:r>
+      <w:r>
+        <w:t>, Contrainte</w:t>
+      </w:r>
+      <w:r>
+        <w:t> : approvisionnement</w:t>
       </w:r>
     </w:p>
     <w:p>
@@ -102,13 +132,51 @@
         <w:jc w:val="both"/>
       </w:pPr>
       <w:r>
-        <w:t>TD1208 : Bénéfice, Contrainte</w:t>
+        <w:t>TD1208 : Bénéfice</w:t>
+      </w:r>
+      <w:r>
+        <w:t> : approvisionnement</w:t>
+      </w:r>
+      <w:r>
+        <w:t>, Contrainte</w:t>
+      </w:r>
+      <w:r>
+        <w:t> : câblage des pistes</w:t>
       </w:r>
     </w:p>
     <w:p>
       <w:pPr>
         <w:jc w:val="both"/>
       </w:pPr>
+      <w:r>
+        <w:t>Bilan de consommation [</w:t>
+      </w:r>
+      <w:proofErr w:type="spellStart"/>
+      <w:r>
+        <w:t>Victo</w:t>
+      </w:r>
+      <w:proofErr w:type="spellEnd"/>
+      <w:r>
+        <w:t>]</w:t>
+      </w:r>
+    </w:p>
+    <w:p>
+      <w:pPr>
+        <w:jc w:val="both"/>
+      </w:pPr>
+      <w:r>
+        <w:t>Conclusion</w:t>
+      </w:r>
+      <w:r>
+        <w:t xml:space="preserve"> [TODO à la fin]</w:t>
+      </w:r>
+    </w:p>
+    <w:p>
+      <w:pPr>
+        <w:jc w:val="both"/>
+      </w:pPr>
+      <w:bookmarkStart w:id="0" w:name="_GoBack"/>
+      <w:bookmarkEnd w:id="0"/>
     </w:p>
     <w:p>
       <w:pPr>

</xml_diff>